<commit_message>
fix heatmap color, update doc, slides
</commit_message>
<xml_diff>
--- a/midterm/heather_lemon_midterm.docx
+++ b/midterm/heather_lemon_midterm.docx
@@ -1467,15 +1467,14 @@
           <w:rFonts w:ascii="Times New Roman" w:hAnsi="Times New Roman" w:cs="Times New Roman"/>
           <w:b/>
           <w:bCs/>
-          <w:noProof/>
           <w:sz w:val="24"/>
           <w:szCs w:val="24"/>
         </w:rPr>
         <w:drawing>
-          <wp:inline distT="0" distB="0" distL="0" distR="0" wp14:anchorId="4C772F98" wp14:editId="5941AFFE">
-            <wp:extent cx="4980116" cy="4437943"/>
-            <wp:effectExtent l="0" t="0" r="0" b="1270"/>
-            <wp:docPr id="10" name="Picture 10"/>
+          <wp:inline distT="0" distB="0" distL="0" distR="0" wp14:anchorId="7A110048" wp14:editId="632F287E">
+            <wp:extent cx="5943600" cy="5296535"/>
+            <wp:effectExtent l="0" t="0" r="0" b="0"/>
+            <wp:docPr id="5" name="Picture 5"/>
             <wp:cNvGraphicFramePr>
               <a:graphicFrameLocks xmlns:a="http://schemas.openxmlformats.org/drawingml/2006/main" noChangeAspect="1"/>
             </wp:cNvGraphicFramePr>
@@ -1495,7 +1494,7 @@
                   <pic:spPr>
                     <a:xfrm>
                       <a:off x="0" y="0"/>
-                      <a:ext cx="4993918" cy="4450243"/>
+                      <a:ext cx="5943600" cy="5296535"/>
                     </a:xfrm>
                     <a:prstGeom prst="rect">
                       <a:avLst/>
@@ -1529,6 +1528,7 @@
           <w:sz w:val="20"/>
           <w:szCs w:val="20"/>
         </w:rPr>
+        <w:lastRenderedPageBreak/>
         <w:t xml:space="preserve">*Note: Energy and loudness have a strong positive correlation. </w:t>
       </w:r>
     </w:p>
@@ -1577,7 +1577,6 @@
           <w:sz w:val="20"/>
           <w:szCs w:val="20"/>
         </w:rPr>
-        <w:lastRenderedPageBreak/>
         <w:t>Loudness and speechiness have a negative correlation, which makes sense if a song is very loud you likely cannot hear the person singing in the background unless you're talking about death metal :) Surprising note - I expected danceability to have a stronger correlation with loudness, but there can be songs to be used to dance formally like a waltz or tango.</w:t>
       </w:r>
     </w:p>
@@ -1714,22 +1713,121 @@
       <w:pPr>
         <w:spacing w:line="480" w:lineRule="auto"/>
         <w:contextualSpacing/>
-        <w:rPr>
-          <w:rFonts w:ascii="Times New Roman" w:hAnsi="Times New Roman" w:cs="Times New Roman"/>
-          <w:i/>
-          <w:iCs/>
-          <w:sz w:val="24"/>
-          <w:szCs w:val="24"/>
-        </w:rPr>
-      </w:pPr>
-      <w:r>
-        <w:rPr>
-          <w:rFonts w:ascii="Times New Roman" w:hAnsi="Times New Roman" w:cs="Times New Roman"/>
-          <w:b/>
-          <w:bCs/>
-          <w:sz w:val="24"/>
-          <w:szCs w:val="24"/>
-        </w:rPr>
+        <w:jc w:val="center"/>
+        <w:rPr>
+          <w:rFonts w:ascii="Times New Roman" w:hAnsi="Times New Roman" w:cs="Times New Roman"/>
+          <w:i/>
+          <w:iCs/>
+          <w:sz w:val="20"/>
+          <w:szCs w:val="20"/>
+        </w:rPr>
+      </w:pPr>
+    </w:p>
+    <w:p>
+      <w:pPr>
+        <w:spacing w:line="480" w:lineRule="auto"/>
+        <w:contextualSpacing/>
+        <w:jc w:val="center"/>
+        <w:rPr>
+          <w:rFonts w:ascii="Times New Roman" w:hAnsi="Times New Roman" w:cs="Times New Roman"/>
+          <w:i/>
+          <w:iCs/>
+          <w:sz w:val="20"/>
+          <w:szCs w:val="20"/>
+        </w:rPr>
+      </w:pPr>
+    </w:p>
+    <w:p>
+      <w:pPr>
+        <w:spacing w:line="480" w:lineRule="auto"/>
+        <w:contextualSpacing/>
+        <w:jc w:val="center"/>
+        <w:rPr>
+          <w:rFonts w:ascii="Times New Roman" w:hAnsi="Times New Roman" w:cs="Times New Roman"/>
+          <w:i/>
+          <w:iCs/>
+          <w:sz w:val="20"/>
+          <w:szCs w:val="20"/>
+        </w:rPr>
+      </w:pPr>
+    </w:p>
+    <w:p>
+      <w:pPr>
+        <w:spacing w:line="480" w:lineRule="auto"/>
+        <w:contextualSpacing/>
+        <w:jc w:val="center"/>
+        <w:rPr>
+          <w:rFonts w:ascii="Times New Roman" w:hAnsi="Times New Roman" w:cs="Times New Roman"/>
+          <w:i/>
+          <w:iCs/>
+          <w:sz w:val="20"/>
+          <w:szCs w:val="20"/>
+        </w:rPr>
+      </w:pPr>
+    </w:p>
+    <w:p>
+      <w:pPr>
+        <w:spacing w:line="480" w:lineRule="auto"/>
+        <w:contextualSpacing/>
+        <w:jc w:val="center"/>
+        <w:rPr>
+          <w:rFonts w:ascii="Times New Roman" w:hAnsi="Times New Roman" w:cs="Times New Roman"/>
+          <w:i/>
+          <w:iCs/>
+          <w:sz w:val="20"/>
+          <w:szCs w:val="20"/>
+        </w:rPr>
+      </w:pPr>
+    </w:p>
+    <w:p>
+      <w:pPr>
+        <w:spacing w:line="480" w:lineRule="auto"/>
+        <w:contextualSpacing/>
+        <w:jc w:val="center"/>
+        <w:rPr>
+          <w:rFonts w:ascii="Times New Roman" w:hAnsi="Times New Roman" w:cs="Times New Roman"/>
+          <w:i/>
+          <w:iCs/>
+          <w:sz w:val="20"/>
+          <w:szCs w:val="20"/>
+        </w:rPr>
+      </w:pPr>
+    </w:p>
+    <w:p>
+      <w:pPr>
+        <w:spacing w:line="480" w:lineRule="auto"/>
+        <w:contextualSpacing/>
+        <w:jc w:val="center"/>
+        <w:rPr>
+          <w:rFonts w:ascii="Times New Roman" w:hAnsi="Times New Roman" w:cs="Times New Roman"/>
+          <w:i/>
+          <w:iCs/>
+          <w:sz w:val="20"/>
+          <w:szCs w:val="20"/>
+        </w:rPr>
+      </w:pPr>
+    </w:p>
+    <w:p>
+      <w:pPr>
+        <w:spacing w:line="480" w:lineRule="auto"/>
+        <w:contextualSpacing/>
+        <w:rPr>
+          <w:rFonts w:ascii="Times New Roman" w:hAnsi="Times New Roman" w:cs="Times New Roman"/>
+          <w:i/>
+          <w:iCs/>
+          <w:sz w:val="24"/>
+          <w:szCs w:val="24"/>
+        </w:rPr>
+      </w:pPr>
+      <w:r>
+        <w:rPr>
+          <w:rFonts w:ascii="Times New Roman" w:hAnsi="Times New Roman" w:cs="Times New Roman"/>
+          <w:b/>
+          <w:bCs/>
+          <w:sz w:val="24"/>
+          <w:szCs w:val="24"/>
+        </w:rPr>
+        <w:lastRenderedPageBreak/>
         <w:t>Figure 5</w:t>
       </w:r>
       <w:r>
@@ -1846,7 +1944,6 @@
           <w:sz w:val="20"/>
           <w:szCs w:val="20"/>
         </w:rPr>
-        <w:lastRenderedPageBreak/>
         <w:t>*Note: The top 100 most stream songs with the highest 5 having over a million streams per song with the lower 25% still around 500k streams. While the lower 100 rankings have values around 200k</w:t>
       </w:r>
       <w:r>
@@ -2007,22 +2104,51 @@
       <w:pPr>
         <w:spacing w:line="480" w:lineRule="auto"/>
         <w:contextualSpacing/>
-        <w:rPr>
-          <w:rFonts w:ascii="Times New Roman" w:hAnsi="Times New Roman" w:cs="Times New Roman"/>
-          <w:b/>
-          <w:bCs/>
-          <w:sz w:val="24"/>
-          <w:szCs w:val="24"/>
-        </w:rPr>
-      </w:pPr>
-      <w:r>
-        <w:rPr>
-          <w:rFonts w:ascii="Times New Roman" w:hAnsi="Times New Roman" w:cs="Times New Roman"/>
-          <w:b/>
-          <w:bCs/>
-          <w:sz w:val="24"/>
-          <w:szCs w:val="24"/>
-        </w:rPr>
+        <w:jc w:val="center"/>
+        <w:rPr>
+          <w:rFonts w:ascii="Times New Roman" w:hAnsi="Times New Roman" w:cs="Times New Roman"/>
+          <w:i/>
+          <w:iCs/>
+          <w:sz w:val="20"/>
+          <w:szCs w:val="20"/>
+        </w:rPr>
+      </w:pPr>
+    </w:p>
+    <w:p>
+      <w:pPr>
+        <w:spacing w:line="480" w:lineRule="auto"/>
+        <w:contextualSpacing/>
+        <w:jc w:val="center"/>
+        <w:rPr>
+          <w:rFonts w:ascii="Times New Roman" w:hAnsi="Times New Roman" w:cs="Times New Roman"/>
+          <w:i/>
+          <w:iCs/>
+          <w:sz w:val="20"/>
+          <w:szCs w:val="20"/>
+        </w:rPr>
+      </w:pPr>
+    </w:p>
+    <w:p>
+      <w:pPr>
+        <w:spacing w:line="480" w:lineRule="auto"/>
+        <w:contextualSpacing/>
+        <w:rPr>
+          <w:rFonts w:ascii="Times New Roman" w:hAnsi="Times New Roman" w:cs="Times New Roman"/>
+          <w:b/>
+          <w:bCs/>
+          <w:sz w:val="24"/>
+          <w:szCs w:val="24"/>
+        </w:rPr>
+      </w:pPr>
+      <w:r>
+        <w:rPr>
+          <w:rFonts w:ascii="Times New Roman" w:hAnsi="Times New Roman" w:cs="Times New Roman"/>
+          <w:b/>
+          <w:bCs/>
+          <w:sz w:val="24"/>
+          <w:szCs w:val="24"/>
+        </w:rPr>
+        <w:lastRenderedPageBreak/>
         <w:t>Figure 7</w:t>
       </w:r>
     </w:p>
@@ -2125,204 +2251,336 @@
           <w:sz w:val="20"/>
           <w:szCs w:val="20"/>
         </w:rPr>
+        <w:t>*Note: This was just for fun, but it seems Drake is pretty popular</w:t>
+      </w:r>
+    </w:p>
+    <w:p>
+      <w:pPr>
+        <w:spacing w:line="480" w:lineRule="auto"/>
+        <w:contextualSpacing/>
+        <w:rPr>
+          <w:rFonts w:ascii="Times New Roman" w:hAnsi="Times New Roman" w:cs="Times New Roman"/>
+          <w:b/>
+          <w:bCs/>
+          <w:sz w:val="24"/>
+          <w:szCs w:val="24"/>
+        </w:rPr>
+      </w:pPr>
+      <w:r>
+        <w:rPr>
+          <w:rFonts w:ascii="Times New Roman" w:hAnsi="Times New Roman" w:cs="Times New Roman"/>
+          <w:b/>
+          <w:bCs/>
+          <w:sz w:val="24"/>
+          <w:szCs w:val="24"/>
+        </w:rPr>
+        <w:t>Pre Model Data Prep</w:t>
+      </w:r>
+    </w:p>
+    <w:p>
+      <w:pPr>
+        <w:spacing w:line="480" w:lineRule="auto"/>
+        <w:contextualSpacing/>
+        <w:rPr>
+          <w:rFonts w:ascii="Times New Roman" w:hAnsi="Times New Roman" w:cs="Times New Roman"/>
+          <w:sz w:val="24"/>
+          <w:szCs w:val="24"/>
+        </w:rPr>
+      </w:pPr>
+      <w:r>
+        <w:rPr>
+          <w:rFonts w:ascii="Times New Roman" w:hAnsi="Times New Roman" w:cs="Times New Roman"/>
+          <w:sz w:val="24"/>
+          <w:szCs w:val="24"/>
+        </w:rPr>
+        <w:t xml:space="preserve">A key feature to this project is using </w:t>
+      </w:r>
+      <w:proofErr w:type="spellStart"/>
+      <w:r>
+        <w:rPr>
+          <w:rFonts w:ascii="Times New Roman" w:hAnsi="Times New Roman" w:cs="Times New Roman"/>
+          <w:sz w:val="24"/>
+          <w:szCs w:val="24"/>
+        </w:rPr>
+        <w:t>features_df</w:t>
+      </w:r>
+      <w:proofErr w:type="spellEnd"/>
+      <w:r>
+        <w:rPr>
+          <w:rFonts w:ascii="Times New Roman" w:hAnsi="Times New Roman" w:cs="Times New Roman"/>
+          <w:sz w:val="24"/>
+          <w:szCs w:val="24"/>
+        </w:rPr>
+        <w:t xml:space="preserve"> as a lookup table for popular song details. </w:t>
+      </w:r>
+    </w:p>
+    <w:p>
+      <w:pPr>
+        <w:spacing w:line="480" w:lineRule="auto"/>
+        <w:contextualSpacing/>
+        <w:rPr>
+          <w:rFonts w:ascii="Times New Roman" w:hAnsi="Times New Roman" w:cs="Times New Roman"/>
+          <w:sz w:val="24"/>
+          <w:szCs w:val="24"/>
+        </w:rPr>
+      </w:pPr>
+      <w:r>
+        <w:rPr>
+          <w:rFonts w:ascii="Times New Roman" w:hAnsi="Times New Roman" w:cs="Times New Roman"/>
+          <w:sz w:val="24"/>
+          <w:szCs w:val="24"/>
+        </w:rPr>
+        <w:t>We merge the two dataframes together to include popular song details via song and artist name.</w:t>
+      </w:r>
+    </w:p>
+    <w:p>
+      <w:pPr>
+        <w:spacing w:line="480" w:lineRule="auto"/>
+        <w:contextualSpacing/>
+        <w:rPr>
+          <w:rFonts w:ascii="Times New Roman" w:hAnsi="Times New Roman" w:cs="Times New Roman"/>
+          <w:sz w:val="24"/>
+          <w:szCs w:val="24"/>
+        </w:rPr>
+      </w:pPr>
+      <w:r>
+        <w:rPr>
+          <w:rFonts w:ascii="Times New Roman" w:hAnsi="Times New Roman" w:cs="Times New Roman"/>
+          <w:sz w:val="24"/>
+          <w:szCs w:val="24"/>
+        </w:rPr>
+        <w:t>We drop the categorical features before the modeling phase including anything that was not part of the original dataset, i.e. We don’t want to include the month in song attributes list.</w:t>
+      </w:r>
+    </w:p>
+    <w:p>
+      <w:pPr>
+        <w:spacing w:line="480" w:lineRule="auto"/>
+        <w:contextualSpacing/>
+        <w:rPr>
+          <w:rFonts w:ascii="Times New Roman" w:hAnsi="Times New Roman" w:cs="Times New Roman"/>
+          <w:sz w:val="24"/>
+          <w:szCs w:val="24"/>
+        </w:rPr>
+      </w:pPr>
+      <w:r>
+        <w:rPr>
+          <w:rFonts w:ascii="Times New Roman" w:hAnsi="Times New Roman" w:cs="Times New Roman"/>
+          <w:sz w:val="24"/>
+          <w:szCs w:val="24"/>
+        </w:rPr>
+        <w:t xml:space="preserve">Data scaling </w:t>
+      </w:r>
+      <w:r>
+        <w:rPr>
+          <w:rFonts w:ascii="Times New Roman" w:hAnsi="Times New Roman" w:cs="Times New Roman"/>
+          <w:sz w:val="24"/>
+          <w:szCs w:val="24"/>
+        </w:rPr>
+        <w:t xml:space="preserve">with the </w:t>
+      </w:r>
+      <w:proofErr w:type="spellStart"/>
+      <w:r>
+        <w:rPr>
+          <w:rFonts w:ascii="Times New Roman" w:hAnsi="Times New Roman" w:cs="Times New Roman"/>
+          <w:sz w:val="24"/>
+          <w:szCs w:val="24"/>
+        </w:rPr>
+        <w:t>StandardScaler</w:t>
+      </w:r>
+      <w:proofErr w:type="spellEnd"/>
+      <w:r>
+        <w:rPr>
+          <w:rFonts w:ascii="Times New Roman" w:hAnsi="Times New Roman" w:cs="Times New Roman"/>
+          <w:sz w:val="24"/>
+          <w:szCs w:val="24"/>
+        </w:rPr>
+        <w:t xml:space="preserve"> method because the features all have different relational values </w:t>
+      </w:r>
+      <w:proofErr w:type="gramStart"/>
+      <w:r>
+        <w:rPr>
+          <w:rFonts w:ascii="Times New Roman" w:hAnsi="Times New Roman" w:cs="Times New Roman"/>
+          <w:sz w:val="24"/>
+          <w:szCs w:val="24"/>
+        </w:rPr>
+        <w:t>i.e.</w:t>
+      </w:r>
+      <w:proofErr w:type="gramEnd"/>
+      <w:r>
+        <w:rPr>
+          <w:rFonts w:ascii="Times New Roman" w:hAnsi="Times New Roman" w:cs="Times New Roman"/>
+          <w:sz w:val="24"/>
+          <w:szCs w:val="24"/>
+        </w:rPr>
+        <w:t xml:space="preserve"> energy is not on the same scale as minutes.</w:t>
+      </w:r>
+    </w:p>
+    <w:p>
+      <w:pPr>
+        <w:spacing w:line="480" w:lineRule="auto"/>
+        <w:contextualSpacing/>
+        <w:rPr>
+          <w:rFonts w:ascii="Times New Roman" w:hAnsi="Times New Roman" w:cs="Times New Roman"/>
+          <w:sz w:val="24"/>
+          <w:szCs w:val="24"/>
+        </w:rPr>
+      </w:pPr>
+      <w:r>
+        <w:rPr>
+          <w:rFonts w:ascii="Times New Roman" w:hAnsi="Times New Roman" w:cs="Times New Roman"/>
+          <w:sz w:val="24"/>
+          <w:szCs w:val="24"/>
+        </w:rPr>
+        <w:t>Data Split</w:t>
+      </w:r>
+      <w:r>
+        <w:rPr>
+          <w:rFonts w:ascii="Times New Roman" w:hAnsi="Times New Roman" w:cs="Times New Roman"/>
+          <w:sz w:val="24"/>
+          <w:szCs w:val="24"/>
+        </w:rPr>
+        <w:t xml:space="preserve"> with an</w:t>
+      </w:r>
+      <w:r>
+        <w:rPr>
+          <w:rFonts w:ascii="Times New Roman" w:hAnsi="Times New Roman" w:cs="Times New Roman"/>
+          <w:sz w:val="24"/>
+          <w:szCs w:val="24"/>
+        </w:rPr>
+        <w:t xml:space="preserve"> 80/20 split of the data leaving us with (16184, 13) training examples and (4047,) test examples.</w:t>
+      </w:r>
+      <w:r>
+        <w:rPr>
+          <w:rFonts w:ascii="Times New Roman" w:hAnsi="Times New Roman" w:cs="Times New Roman"/>
+          <w:sz w:val="24"/>
+          <w:szCs w:val="24"/>
+        </w:rPr>
+        <w:t xml:space="preserve"> </w:t>
+      </w:r>
+    </w:p>
+    <w:p>
+      <w:pPr>
+        <w:spacing w:line="480" w:lineRule="auto"/>
+        <w:contextualSpacing/>
+        <w:rPr>
+          <w:rFonts w:ascii="Times New Roman" w:hAnsi="Times New Roman" w:cs="Times New Roman"/>
+          <w:sz w:val="24"/>
+          <w:szCs w:val="24"/>
+        </w:rPr>
+      </w:pPr>
+      <w:r>
+        <w:rPr>
+          <w:rFonts w:ascii="Times New Roman" w:hAnsi="Times New Roman" w:cs="Times New Roman"/>
+          <w:sz w:val="24"/>
+          <w:szCs w:val="24"/>
+        </w:rPr>
+        <w:t>The target value is the position of ranking out of our 200 songs listed every day.</w:t>
+      </w:r>
+    </w:p>
+    <w:p>
+      <w:pPr>
+        <w:spacing w:line="480" w:lineRule="auto"/>
+        <w:contextualSpacing/>
+        <w:jc w:val="center"/>
+        <w:rPr>
+          <w:rFonts w:ascii="Times New Roman" w:hAnsi="Times New Roman" w:cs="Times New Roman"/>
+          <w:b/>
+          <w:bCs/>
+          <w:sz w:val="24"/>
+          <w:szCs w:val="24"/>
+        </w:rPr>
+      </w:pPr>
+      <w:r>
+        <w:rPr>
+          <w:rFonts w:ascii="Times New Roman" w:hAnsi="Times New Roman" w:cs="Times New Roman"/>
+          <w:b/>
+          <w:bCs/>
+          <w:sz w:val="24"/>
+          <w:szCs w:val="24"/>
+        </w:rPr>
+        <w:t>Model Building and Evaluation</w:t>
+      </w:r>
+    </w:p>
+    <w:p>
+      <w:pPr>
+        <w:spacing w:line="480" w:lineRule="auto"/>
+        <w:contextualSpacing/>
+        <w:rPr>
+          <w:rFonts w:ascii="Times New Roman" w:hAnsi="Times New Roman" w:cs="Times New Roman"/>
+          <w:sz w:val="24"/>
+          <w:szCs w:val="24"/>
+        </w:rPr>
+      </w:pPr>
+      <w:r>
+        <w:rPr>
+          <w:rFonts w:ascii="Times New Roman" w:hAnsi="Times New Roman" w:cs="Times New Roman"/>
+          <w:sz w:val="24"/>
+          <w:szCs w:val="24"/>
+        </w:rPr>
+        <w:t>Every model is rank sorted from highest to lowest.</w:t>
+      </w:r>
+    </w:p>
+    <w:p>
+      <w:pPr>
+        <w:spacing w:line="480" w:lineRule="auto"/>
+        <w:contextualSpacing/>
+        <w:rPr>
+          <w:rFonts w:ascii="Times New Roman" w:hAnsi="Times New Roman" w:cs="Times New Roman"/>
+          <w:sz w:val="24"/>
+          <w:szCs w:val="24"/>
+        </w:rPr>
+      </w:pPr>
+      <w:r>
+        <w:rPr>
+          <w:rFonts w:ascii="Times New Roman" w:hAnsi="Times New Roman" w:cs="Times New Roman"/>
+          <w:sz w:val="24"/>
+          <w:szCs w:val="24"/>
+        </w:rPr>
+        <w:t>Linear regression’s most important feature is energy with a low accuracy score of 0.05%.</w:t>
+      </w:r>
+    </w:p>
+    <w:p>
+      <w:pPr>
+        <w:spacing w:line="480" w:lineRule="auto"/>
+        <w:contextualSpacing/>
+        <w:rPr>
+          <w:rFonts w:ascii="Times New Roman" w:hAnsi="Times New Roman" w:cs="Times New Roman"/>
+          <w:sz w:val="24"/>
+          <w:szCs w:val="24"/>
+        </w:rPr>
+      </w:pPr>
+      <w:r>
+        <w:rPr>
+          <w:rFonts w:ascii="Times New Roman" w:hAnsi="Times New Roman" w:cs="Times New Roman"/>
+          <w:sz w:val="24"/>
+          <w:szCs w:val="24"/>
+        </w:rPr>
         <w:lastRenderedPageBreak/>
-        <w:t>*Note: This was just for fun, but it seems Drake is pretty popular</w:t>
-      </w:r>
-    </w:p>
-    <w:p>
-      <w:pPr>
-        <w:spacing w:line="480" w:lineRule="auto"/>
-        <w:contextualSpacing/>
-        <w:rPr>
-          <w:rFonts w:ascii="Times New Roman" w:hAnsi="Times New Roman" w:cs="Times New Roman"/>
-          <w:b/>
-          <w:bCs/>
-          <w:sz w:val="24"/>
-          <w:szCs w:val="24"/>
-        </w:rPr>
-      </w:pPr>
-      <w:r>
-        <w:rPr>
-          <w:rFonts w:ascii="Times New Roman" w:hAnsi="Times New Roman" w:cs="Times New Roman"/>
-          <w:b/>
-          <w:bCs/>
-          <w:sz w:val="24"/>
-          <w:szCs w:val="24"/>
-        </w:rPr>
-        <w:t>Pre Model Data Prep</w:t>
-      </w:r>
-    </w:p>
-    <w:p>
-      <w:pPr>
-        <w:spacing w:line="480" w:lineRule="auto"/>
-        <w:contextualSpacing/>
-        <w:rPr>
-          <w:rFonts w:ascii="Times New Roman" w:hAnsi="Times New Roman" w:cs="Times New Roman"/>
-          <w:sz w:val="24"/>
-          <w:szCs w:val="24"/>
-        </w:rPr>
-      </w:pPr>
-      <w:r>
-        <w:rPr>
-          <w:rFonts w:ascii="Times New Roman" w:hAnsi="Times New Roman" w:cs="Times New Roman"/>
-          <w:sz w:val="24"/>
-          <w:szCs w:val="24"/>
-        </w:rPr>
-        <w:t xml:space="preserve">A key feature to this project is using </w:t>
-      </w:r>
-      <w:proofErr w:type="spellStart"/>
-      <w:r>
-        <w:rPr>
-          <w:rFonts w:ascii="Times New Roman" w:hAnsi="Times New Roman" w:cs="Times New Roman"/>
-          <w:sz w:val="24"/>
-          <w:szCs w:val="24"/>
-        </w:rPr>
-        <w:t>features_df</w:t>
-      </w:r>
-      <w:proofErr w:type="spellEnd"/>
-      <w:r>
-        <w:rPr>
-          <w:rFonts w:ascii="Times New Roman" w:hAnsi="Times New Roman" w:cs="Times New Roman"/>
-          <w:sz w:val="24"/>
-          <w:szCs w:val="24"/>
-        </w:rPr>
-        <w:t xml:space="preserve"> as a lookup table for popular song details. </w:t>
-      </w:r>
-    </w:p>
-    <w:p>
-      <w:pPr>
-        <w:spacing w:line="480" w:lineRule="auto"/>
-        <w:contextualSpacing/>
-        <w:rPr>
-          <w:rFonts w:ascii="Times New Roman" w:hAnsi="Times New Roman" w:cs="Times New Roman"/>
-          <w:sz w:val="24"/>
-          <w:szCs w:val="24"/>
-        </w:rPr>
-      </w:pPr>
-      <w:r>
-        <w:rPr>
-          <w:rFonts w:ascii="Times New Roman" w:hAnsi="Times New Roman" w:cs="Times New Roman"/>
-          <w:sz w:val="24"/>
-          <w:szCs w:val="24"/>
-        </w:rPr>
-        <w:t>We merge the two dataframes together to include popular song details via song and artist name.</w:t>
-      </w:r>
-    </w:p>
-    <w:p>
-      <w:pPr>
-        <w:spacing w:line="480" w:lineRule="auto"/>
-        <w:contextualSpacing/>
-        <w:rPr>
-          <w:rFonts w:ascii="Times New Roman" w:hAnsi="Times New Roman" w:cs="Times New Roman"/>
-          <w:sz w:val="24"/>
-          <w:szCs w:val="24"/>
-        </w:rPr>
-      </w:pPr>
-      <w:r>
-        <w:rPr>
-          <w:rFonts w:ascii="Times New Roman" w:hAnsi="Times New Roman" w:cs="Times New Roman"/>
-          <w:sz w:val="24"/>
-          <w:szCs w:val="24"/>
-        </w:rPr>
-        <w:t>We drop the categorical features before the modeling phase including anything that was not part of the original dataset, i.e. We don’t want to include the month in song attributes list.</w:t>
-      </w:r>
-    </w:p>
-    <w:p>
-      <w:pPr>
-        <w:spacing w:line="480" w:lineRule="auto"/>
-        <w:contextualSpacing/>
-        <w:rPr>
-          <w:rFonts w:ascii="Times New Roman" w:hAnsi="Times New Roman" w:cs="Times New Roman"/>
-          <w:sz w:val="24"/>
-          <w:szCs w:val="24"/>
-        </w:rPr>
-      </w:pPr>
-      <w:r>
-        <w:rPr>
-          <w:rFonts w:ascii="Times New Roman" w:hAnsi="Times New Roman" w:cs="Times New Roman"/>
-          <w:sz w:val="24"/>
-          <w:szCs w:val="24"/>
-        </w:rPr>
-        <w:t xml:space="preserve">Data scaling </w:t>
-      </w:r>
-      <w:r>
-        <w:rPr>
-          <w:rFonts w:ascii="Times New Roman" w:hAnsi="Times New Roman" w:cs="Times New Roman"/>
-          <w:sz w:val="24"/>
-          <w:szCs w:val="24"/>
-        </w:rPr>
-        <w:t xml:space="preserve">with the </w:t>
-      </w:r>
-      <w:proofErr w:type="spellStart"/>
-      <w:r>
-        <w:rPr>
-          <w:rFonts w:ascii="Times New Roman" w:hAnsi="Times New Roman" w:cs="Times New Roman"/>
-          <w:sz w:val="24"/>
-          <w:szCs w:val="24"/>
-        </w:rPr>
-        <w:t>StandardScaler</w:t>
-      </w:r>
-      <w:proofErr w:type="spellEnd"/>
-      <w:r>
-        <w:rPr>
-          <w:rFonts w:ascii="Times New Roman" w:hAnsi="Times New Roman" w:cs="Times New Roman"/>
-          <w:sz w:val="24"/>
-          <w:szCs w:val="24"/>
-        </w:rPr>
-        <w:t xml:space="preserve"> method because the features all have different relational values </w:t>
-      </w:r>
-      <w:proofErr w:type="gramStart"/>
-      <w:r>
-        <w:rPr>
-          <w:rFonts w:ascii="Times New Roman" w:hAnsi="Times New Roman" w:cs="Times New Roman"/>
-          <w:sz w:val="24"/>
-          <w:szCs w:val="24"/>
-        </w:rPr>
-        <w:t>i.e.</w:t>
-      </w:r>
-      <w:proofErr w:type="gramEnd"/>
-      <w:r>
-        <w:rPr>
-          <w:rFonts w:ascii="Times New Roman" w:hAnsi="Times New Roman" w:cs="Times New Roman"/>
-          <w:sz w:val="24"/>
-          <w:szCs w:val="24"/>
-        </w:rPr>
-        <w:t xml:space="preserve"> energy is not on the same scale as minutes.</w:t>
-      </w:r>
-    </w:p>
-    <w:p>
-      <w:pPr>
-        <w:spacing w:line="480" w:lineRule="auto"/>
-        <w:contextualSpacing/>
-        <w:rPr>
-          <w:rFonts w:ascii="Times New Roman" w:hAnsi="Times New Roman" w:cs="Times New Roman"/>
-          <w:sz w:val="24"/>
-          <w:szCs w:val="24"/>
-        </w:rPr>
-      </w:pPr>
-      <w:r>
-        <w:rPr>
-          <w:rFonts w:ascii="Times New Roman" w:hAnsi="Times New Roman" w:cs="Times New Roman"/>
-          <w:sz w:val="24"/>
-          <w:szCs w:val="24"/>
-        </w:rPr>
-        <w:t>Data Split</w:t>
-      </w:r>
-      <w:r>
-        <w:rPr>
-          <w:rFonts w:ascii="Times New Roman" w:hAnsi="Times New Roman" w:cs="Times New Roman"/>
-          <w:sz w:val="24"/>
-          <w:szCs w:val="24"/>
-        </w:rPr>
-        <w:t xml:space="preserve"> with an</w:t>
-      </w:r>
-      <w:r>
-        <w:rPr>
-          <w:rFonts w:ascii="Times New Roman" w:hAnsi="Times New Roman" w:cs="Times New Roman"/>
-          <w:sz w:val="24"/>
-          <w:szCs w:val="24"/>
-        </w:rPr>
-        <w:t xml:space="preserve"> 80/20 split of the data leaving us with (16184, 13) training examples and (4047,) test examples.</w:t>
+        <w:t>Decision Tree Regressor</w:t>
+      </w:r>
+      <w:r>
+        <w:rPr>
+          <w:rFonts w:ascii="Times New Roman" w:hAnsi="Times New Roman" w:cs="Times New Roman"/>
+          <w:sz w:val="24"/>
+          <w:szCs w:val="24"/>
+        </w:rPr>
+        <w:t>’s most important attribute was acousticness</w:t>
+      </w:r>
+      <w:r>
+        <w:rPr>
+          <w:rFonts w:ascii="Times New Roman" w:hAnsi="Times New Roman" w:cs="Times New Roman"/>
+          <w:sz w:val="24"/>
+          <w:szCs w:val="24"/>
+        </w:rPr>
+        <w:t xml:space="preserve"> with an accuracy score of 0.35%. </w:t>
+      </w:r>
+      <w:r>
+        <w:rPr>
+          <w:rFonts w:ascii="Times New Roman" w:hAnsi="Times New Roman" w:cs="Times New Roman"/>
+          <w:sz w:val="24"/>
+          <w:szCs w:val="24"/>
+        </w:rPr>
+        <w:t>Random Forest Regressor</w:t>
       </w:r>
       <w:r>
         <w:rPr>
@@ -2332,129 +2590,21 @@
         </w:rPr>
         <w:t xml:space="preserve"> </w:t>
       </w:r>
-    </w:p>
-    <w:p>
-      <w:pPr>
-        <w:spacing w:line="480" w:lineRule="auto"/>
-        <w:contextualSpacing/>
-        <w:rPr>
-          <w:rFonts w:ascii="Times New Roman" w:hAnsi="Times New Roman" w:cs="Times New Roman"/>
-          <w:sz w:val="24"/>
-          <w:szCs w:val="24"/>
-        </w:rPr>
-      </w:pPr>
-      <w:r>
-        <w:rPr>
-          <w:rFonts w:ascii="Times New Roman" w:hAnsi="Times New Roman" w:cs="Times New Roman"/>
-          <w:sz w:val="24"/>
-          <w:szCs w:val="24"/>
-        </w:rPr>
-        <w:t>The target value is the position of ranking out of our 200 songs listed every day.</w:t>
-      </w:r>
-    </w:p>
-    <w:p>
-      <w:pPr>
-        <w:spacing w:line="480" w:lineRule="auto"/>
-        <w:contextualSpacing/>
-        <w:jc w:val="center"/>
-        <w:rPr>
-          <w:rFonts w:ascii="Times New Roman" w:hAnsi="Times New Roman" w:cs="Times New Roman"/>
-          <w:b/>
-          <w:bCs/>
-          <w:sz w:val="24"/>
-          <w:szCs w:val="24"/>
-        </w:rPr>
-      </w:pPr>
-      <w:r>
-        <w:rPr>
-          <w:rFonts w:ascii="Times New Roman" w:hAnsi="Times New Roman" w:cs="Times New Roman"/>
-          <w:b/>
-          <w:bCs/>
-          <w:sz w:val="24"/>
-          <w:szCs w:val="24"/>
-        </w:rPr>
-        <w:t>Model Building and Evaluation</w:t>
-      </w:r>
-    </w:p>
-    <w:p>
-      <w:pPr>
-        <w:spacing w:line="480" w:lineRule="auto"/>
-        <w:contextualSpacing/>
-        <w:rPr>
-          <w:rFonts w:ascii="Times New Roman" w:hAnsi="Times New Roman" w:cs="Times New Roman"/>
-          <w:sz w:val="24"/>
-          <w:szCs w:val="24"/>
-        </w:rPr>
-      </w:pPr>
-      <w:r>
-        <w:rPr>
-          <w:rFonts w:ascii="Times New Roman" w:hAnsi="Times New Roman" w:cs="Times New Roman"/>
-          <w:sz w:val="24"/>
-          <w:szCs w:val="24"/>
-        </w:rPr>
-        <w:t>Every model is rank sorted from highest to lowest.</w:t>
-      </w:r>
-    </w:p>
-    <w:p>
-      <w:pPr>
-        <w:spacing w:line="480" w:lineRule="auto"/>
-        <w:contextualSpacing/>
-        <w:rPr>
-          <w:rFonts w:ascii="Times New Roman" w:hAnsi="Times New Roman" w:cs="Times New Roman"/>
-          <w:sz w:val="24"/>
-          <w:szCs w:val="24"/>
-        </w:rPr>
-      </w:pPr>
-      <w:r>
-        <w:rPr>
-          <w:rFonts w:ascii="Times New Roman" w:hAnsi="Times New Roman" w:cs="Times New Roman"/>
-          <w:sz w:val="24"/>
-          <w:szCs w:val="24"/>
-        </w:rPr>
-        <w:t>Linear regression’s most important feature is energy with a low accuracy score of 0.05%.</w:t>
-      </w:r>
-    </w:p>
-    <w:p>
-      <w:pPr>
-        <w:spacing w:line="480" w:lineRule="auto"/>
-        <w:contextualSpacing/>
-        <w:rPr>
-          <w:rFonts w:ascii="Times New Roman" w:hAnsi="Times New Roman" w:cs="Times New Roman"/>
-          <w:sz w:val="24"/>
-          <w:szCs w:val="24"/>
-        </w:rPr>
-      </w:pPr>
-      <w:r>
-        <w:rPr>
-          <w:rFonts w:ascii="Times New Roman" w:hAnsi="Times New Roman" w:cs="Times New Roman"/>
-          <w:sz w:val="24"/>
-          <w:szCs w:val="24"/>
-        </w:rPr>
-        <w:t>Decision Tree Regressor</w:t>
-      </w:r>
-      <w:r>
-        <w:rPr>
-          <w:rFonts w:ascii="Times New Roman" w:hAnsi="Times New Roman" w:cs="Times New Roman"/>
-          <w:sz w:val="24"/>
-          <w:szCs w:val="24"/>
-        </w:rPr>
-        <w:t>’s most important attribute was acousticness</w:t>
-      </w:r>
-      <w:r>
-        <w:rPr>
-          <w:rFonts w:ascii="Times New Roman" w:hAnsi="Times New Roman" w:cs="Times New Roman"/>
-          <w:sz w:val="24"/>
-          <w:szCs w:val="24"/>
-        </w:rPr>
-        <w:t xml:space="preserve"> with an accuracy score of 0.35%. </w:t>
-      </w:r>
-      <w:r>
-        <w:rPr>
-          <w:rFonts w:ascii="Times New Roman" w:hAnsi="Times New Roman" w:cs="Times New Roman"/>
-          <w:sz w:val="24"/>
-          <w:szCs w:val="24"/>
-        </w:rPr>
-        <w:t>Random Forest Regressor</w:t>
+      <w:r>
+        <w:rPr>
+          <w:rFonts w:ascii="Times New Roman" w:hAnsi="Times New Roman" w:cs="Times New Roman"/>
+          <w:sz w:val="24"/>
+          <w:szCs w:val="24"/>
+        </w:rPr>
+        <w:t xml:space="preserve">most important attribute was acousticness with an accuracy score of 0.35%. </w:t>
+      </w:r>
+      <w:r>
+        <w:rPr>
+          <w:rFonts w:ascii="Times New Roman" w:hAnsi="Times New Roman" w:cs="Times New Roman"/>
+          <w:sz w:val="24"/>
+          <w:szCs w:val="24"/>
+        </w:rPr>
+        <w:t>SVM-R</w:t>
       </w:r>
       <w:r>
         <w:rPr>
@@ -2470,30 +2620,6 @@
           <w:sz w:val="24"/>
           <w:szCs w:val="24"/>
         </w:rPr>
-        <w:t xml:space="preserve">most important attribute was acousticness with an accuracy score of 0.35%. </w:t>
-      </w:r>
-      <w:r>
-        <w:rPr>
-          <w:rFonts w:ascii="Times New Roman" w:hAnsi="Times New Roman" w:cs="Times New Roman"/>
-          <w:sz w:val="24"/>
-          <w:szCs w:val="24"/>
-        </w:rPr>
-        <w:t>SVM-R</w:t>
-      </w:r>
-      <w:r>
-        <w:rPr>
-          <w:rFonts w:ascii="Times New Roman" w:hAnsi="Times New Roman" w:cs="Times New Roman"/>
-          <w:sz w:val="24"/>
-          <w:szCs w:val="24"/>
-        </w:rPr>
-        <w:t xml:space="preserve"> </w:t>
-      </w:r>
-      <w:r>
-        <w:rPr>
-          <w:rFonts w:ascii="Times New Roman" w:hAnsi="Times New Roman" w:cs="Times New Roman"/>
-          <w:sz w:val="24"/>
-          <w:szCs w:val="24"/>
-        </w:rPr>
         <w:t>most important attribute was tempo with a low accuracy score of 0.28%.</w:t>
       </w:r>
     </w:p>
@@ -2604,7 +2730,6 @@
           <w:sz w:val="24"/>
           <w:szCs w:val="24"/>
         </w:rPr>
-        <w:lastRenderedPageBreak/>
         <w:t>Fi</w:t>
       </w:r>
       <w:r>
@@ -2911,6 +3036,7 @@
           <w:sz w:val="24"/>
           <w:szCs w:val="24"/>
         </w:rPr>
+        <w:lastRenderedPageBreak/>
         <w:t>Hyper Parameter Tuning</w:t>
       </w:r>
     </w:p>
@@ -3044,44 +3170,21 @@
         <w:spacing w:line="480" w:lineRule="auto"/>
         <w:contextualSpacing/>
         <w:rPr>
-          <w:rFonts w:ascii="Times New Roman" w:eastAsiaTheme="minorEastAsia" w:hAnsi="Times New Roman" w:cs="Times New Roman"/>
-          <w:sz w:val="24"/>
-          <w:szCs w:val="24"/>
-        </w:rPr>
-      </w:pPr>
-    </w:p>
-    <w:p>
-      <w:pPr>
-        <w:spacing w:line="480" w:lineRule="auto"/>
-        <w:contextualSpacing/>
-        <w:rPr>
-          <w:rFonts w:ascii="Times New Roman" w:eastAsiaTheme="minorEastAsia" w:hAnsi="Times New Roman" w:cs="Times New Roman"/>
-          <w:sz w:val="24"/>
-          <w:szCs w:val="24"/>
-        </w:rPr>
-      </w:pPr>
-    </w:p>
-    <w:p>
-      <w:pPr>
-        <w:spacing w:line="480" w:lineRule="auto"/>
-        <w:contextualSpacing/>
-        <w:rPr>
-          <w:rFonts w:ascii="Times New Roman" w:hAnsi="Times New Roman" w:cs="Times New Roman"/>
-          <w:b/>
-          <w:bCs/>
-          <w:sz w:val="24"/>
-          <w:szCs w:val="24"/>
-        </w:rPr>
-      </w:pPr>
-      <w:r>
-        <w:rPr>
-          <w:rFonts w:ascii="Times New Roman" w:hAnsi="Times New Roman" w:cs="Times New Roman"/>
-          <w:b/>
-          <w:bCs/>
-          <w:sz w:val="24"/>
-          <w:szCs w:val="24"/>
-        </w:rPr>
-        <w:lastRenderedPageBreak/>
+          <w:rFonts w:ascii="Times New Roman" w:hAnsi="Times New Roman" w:cs="Times New Roman"/>
+          <w:b/>
+          <w:bCs/>
+          <w:sz w:val="24"/>
+          <w:szCs w:val="24"/>
+        </w:rPr>
+      </w:pPr>
+      <w:r>
+        <w:rPr>
+          <w:rFonts w:ascii="Times New Roman" w:hAnsi="Times New Roman" w:cs="Times New Roman"/>
+          <w:b/>
+          <w:bCs/>
+          <w:sz w:val="24"/>
+          <w:szCs w:val="24"/>
+        </w:rPr>
         <w:t xml:space="preserve">Final </w:t>
       </w:r>
       <w:r>
@@ -3295,6 +3398,7 @@
           <w:sz w:val="24"/>
           <w:szCs w:val="24"/>
         </w:rPr>
+        <w:lastRenderedPageBreak/>
         <w:t xml:space="preserve">The final model predicted </w:t>
       </w:r>
       <w:r>
@@ -3374,10 +3478,10 @@
       <w:r>
         <w:rPr>
           <w:rFonts w:ascii="Times New Roman" w:hAnsi="Times New Roman" w:cs="Times New Roman"/>
-          <w:sz w:val="24"/>
-          <w:szCs w:val="24"/>
-        </w:rPr>
-        <w:lastRenderedPageBreak/>
+          <w:noProof/>
+          <w:sz w:val="24"/>
+          <w:szCs w:val="24"/>
+        </w:rPr>
         <w:drawing>
           <wp:inline distT="0" distB="0" distL="0" distR="0" wp14:anchorId="343A8F3F" wp14:editId="7CA3DF15">
             <wp:extent cx="3809551" cy="3272307"/>
@@ -3474,20 +3578,65 @@
         <w:contextualSpacing/>
         <w:rPr>
           <w:rFonts w:ascii="Times New Roman" w:hAnsi="Times New Roman" w:cs="Times New Roman"/>
-          <w:b/>
-          <w:bCs/>
-          <w:sz w:val="24"/>
-          <w:szCs w:val="24"/>
-        </w:rPr>
-      </w:pPr>
-      <w:r>
-        <w:rPr>
-          <w:rFonts w:ascii="Times New Roman" w:hAnsi="Times New Roman" w:cs="Times New Roman"/>
-          <w:b/>
-          <w:bCs/>
-          <w:sz w:val="24"/>
-          <w:szCs w:val="24"/>
-        </w:rPr>
+          <w:sz w:val="24"/>
+          <w:szCs w:val="24"/>
+        </w:rPr>
+      </w:pPr>
+    </w:p>
+    <w:p>
+      <w:pPr>
+        <w:spacing w:line="480" w:lineRule="auto"/>
+        <w:contextualSpacing/>
+        <w:rPr>
+          <w:rFonts w:ascii="Times New Roman" w:hAnsi="Times New Roman" w:cs="Times New Roman"/>
+          <w:sz w:val="24"/>
+          <w:szCs w:val="24"/>
+        </w:rPr>
+      </w:pPr>
+    </w:p>
+    <w:p>
+      <w:pPr>
+        <w:spacing w:line="480" w:lineRule="auto"/>
+        <w:contextualSpacing/>
+        <w:rPr>
+          <w:rFonts w:ascii="Times New Roman" w:hAnsi="Times New Roman" w:cs="Times New Roman"/>
+          <w:sz w:val="24"/>
+          <w:szCs w:val="24"/>
+        </w:rPr>
+      </w:pPr>
+    </w:p>
+    <w:p>
+      <w:pPr>
+        <w:spacing w:line="480" w:lineRule="auto"/>
+        <w:contextualSpacing/>
+        <w:rPr>
+          <w:rFonts w:ascii="Times New Roman" w:hAnsi="Times New Roman" w:cs="Times New Roman"/>
+          <w:sz w:val="24"/>
+          <w:szCs w:val="24"/>
+        </w:rPr>
+      </w:pPr>
+    </w:p>
+    <w:p>
+      <w:pPr>
+        <w:spacing w:line="480" w:lineRule="auto"/>
+        <w:contextualSpacing/>
+        <w:rPr>
+          <w:rFonts w:ascii="Times New Roman" w:hAnsi="Times New Roman" w:cs="Times New Roman"/>
+          <w:b/>
+          <w:bCs/>
+          <w:sz w:val="24"/>
+          <w:szCs w:val="24"/>
+        </w:rPr>
+      </w:pPr>
+      <w:r>
+        <w:rPr>
+          <w:rFonts w:ascii="Times New Roman" w:hAnsi="Times New Roman" w:cs="Times New Roman"/>
+          <w:b/>
+          <w:bCs/>
+          <w:sz w:val="24"/>
+          <w:szCs w:val="24"/>
+        </w:rPr>
+        <w:lastRenderedPageBreak/>
         <w:t>Figure 1</w:t>
       </w:r>
       <w:r>
@@ -3612,247 +3761,258 @@
           <w:sz w:val="20"/>
           <w:szCs w:val="20"/>
         </w:rPr>
+        <w:t xml:space="preserve">*Note: </w:t>
+      </w:r>
+      <w:proofErr w:type="spellStart"/>
+      <w:r>
+        <w:rPr>
+          <w:rFonts w:ascii="Times New Roman" w:hAnsi="Times New Roman" w:cs="Times New Roman"/>
+          <w:i/>
+          <w:iCs/>
+          <w:sz w:val="20"/>
+          <w:szCs w:val="20"/>
+        </w:rPr>
+        <w:t>Beeswarm</w:t>
+      </w:r>
+      <w:proofErr w:type="spellEnd"/>
+      <w:r>
+        <w:rPr>
+          <w:rFonts w:ascii="Times New Roman" w:hAnsi="Times New Roman" w:cs="Times New Roman"/>
+          <w:i/>
+          <w:iCs/>
+          <w:sz w:val="20"/>
+          <w:szCs w:val="20"/>
+        </w:rPr>
+        <w:t xml:space="preserve"> plot shows the same explainable output for the linear regression model output of feature importance</w:t>
+      </w:r>
+    </w:p>
+    <w:p>
+      <w:pPr>
+        <w:spacing w:line="480" w:lineRule="auto"/>
+        <w:contextualSpacing/>
+        <w:jc w:val="center"/>
+        <w:rPr>
+          <w:rFonts w:ascii="Times New Roman" w:hAnsi="Times New Roman" w:cs="Times New Roman"/>
+          <w:b/>
+          <w:bCs/>
+          <w:sz w:val="24"/>
+          <w:szCs w:val="24"/>
+        </w:rPr>
+      </w:pPr>
+      <w:r>
+        <w:rPr>
+          <w:rFonts w:ascii="Times New Roman" w:hAnsi="Times New Roman" w:cs="Times New Roman"/>
+          <w:b/>
+          <w:bCs/>
+          <w:sz w:val="24"/>
+          <w:szCs w:val="24"/>
+        </w:rPr>
+        <w:t>Conclusion</w:t>
+      </w:r>
+    </w:p>
+    <w:p>
+      <w:pPr>
+        <w:spacing w:line="480" w:lineRule="auto"/>
+        <w:contextualSpacing/>
+        <w:rPr>
+          <w:rFonts w:ascii="Times New Roman" w:hAnsi="Times New Roman" w:cs="Times New Roman"/>
+          <w:sz w:val="24"/>
+          <w:szCs w:val="24"/>
+        </w:rPr>
+      </w:pPr>
+      <w:r>
+        <w:rPr>
+          <w:rFonts w:ascii="Times New Roman" w:hAnsi="Times New Roman" w:cs="Times New Roman"/>
+          <w:sz w:val="24"/>
+          <w:szCs w:val="24"/>
+        </w:rPr>
+        <w:t xml:space="preserve">In answering the research question, predicting which attributes make a song popular? We saw different </w:t>
+      </w:r>
+      <w:r>
+        <w:rPr>
+          <w:rFonts w:ascii="Times New Roman" w:hAnsi="Times New Roman" w:cs="Times New Roman"/>
+          <w:sz w:val="24"/>
+          <w:szCs w:val="24"/>
+        </w:rPr>
+        <w:t>regression</w:t>
+      </w:r>
+      <w:r>
+        <w:rPr>
+          <w:rFonts w:ascii="Times New Roman" w:hAnsi="Times New Roman" w:cs="Times New Roman"/>
+          <w:sz w:val="24"/>
+          <w:szCs w:val="24"/>
+        </w:rPr>
+        <w:t xml:space="preserve"> models give different answer</w:t>
+      </w:r>
+      <w:r>
+        <w:rPr>
+          <w:rFonts w:ascii="Times New Roman" w:hAnsi="Times New Roman" w:cs="Times New Roman"/>
+          <w:sz w:val="24"/>
+          <w:szCs w:val="24"/>
+        </w:rPr>
+        <w:t>s</w:t>
+      </w:r>
+      <w:r>
+        <w:rPr>
+          <w:rFonts w:ascii="Times New Roman" w:hAnsi="Times New Roman" w:cs="Times New Roman"/>
+          <w:sz w:val="24"/>
+          <w:szCs w:val="24"/>
+        </w:rPr>
+        <w:t xml:space="preserve"> as to what it thought made the most contributions to a song’s popularity. I don’t believe we have done a good enough job capturing the relationship between a song’s attributes and its popularity ranking. Genre and the popularity score were excluded from this project, adding those attributes back</w:t>
+      </w:r>
+      <w:r>
+        <w:rPr>
+          <w:rFonts w:ascii="Times New Roman" w:hAnsi="Times New Roman" w:cs="Times New Roman"/>
+          <w:sz w:val="24"/>
+          <w:szCs w:val="24"/>
+        </w:rPr>
+        <w:t xml:space="preserve">, </w:t>
+      </w:r>
+      <w:r>
+        <w:rPr>
+          <w:rFonts w:ascii="Times New Roman" w:hAnsi="Times New Roman" w:cs="Times New Roman"/>
+          <w:sz w:val="24"/>
+          <w:szCs w:val="24"/>
+        </w:rPr>
+        <w:t xml:space="preserve">would help clarify some of the relations between the inputs and </w:t>
+      </w:r>
+      <w:r>
+        <w:rPr>
+          <w:rFonts w:ascii="Times New Roman" w:hAnsi="Times New Roman" w:cs="Times New Roman"/>
+          <w:sz w:val="24"/>
+          <w:szCs w:val="24"/>
+        </w:rPr>
+        <w:t>outputs. With</w:t>
+      </w:r>
+      <w:r>
+        <w:rPr>
+          <w:rFonts w:ascii="Times New Roman" w:hAnsi="Times New Roman" w:cs="Times New Roman"/>
+          <w:sz w:val="24"/>
+          <w:szCs w:val="24"/>
+        </w:rPr>
+        <w:t xml:space="preserve"> such low accuracy scores across all models, it would be difficult to choose one</w:t>
+      </w:r>
+      <w:r>
+        <w:rPr>
+          <w:rFonts w:ascii="Times New Roman" w:hAnsi="Times New Roman" w:cs="Times New Roman"/>
+          <w:sz w:val="24"/>
+          <w:szCs w:val="24"/>
+        </w:rPr>
+        <w:t xml:space="preserve"> for production. </w:t>
+      </w:r>
+      <w:r>
+        <w:rPr>
+          <w:rFonts w:ascii="Times New Roman" w:hAnsi="Times New Roman" w:cs="Times New Roman"/>
+          <w:sz w:val="24"/>
+          <w:szCs w:val="24"/>
+        </w:rPr>
+        <w:t xml:space="preserve">With poor performance on both the training and test sets, it’s likely we are underfitting the data and addressing that concern should be a priority. </w:t>
+      </w:r>
+      <w:r>
+        <w:rPr>
+          <w:rFonts w:ascii="Times New Roman" w:hAnsi="Times New Roman" w:cs="Times New Roman"/>
+          <w:sz w:val="24"/>
+          <w:szCs w:val="24"/>
+        </w:rPr>
+        <w:t xml:space="preserve">Gathering more information or reframing the question might make it simpler to execute and achieve better results. </w:t>
+      </w:r>
+      <w:r>
+        <w:rPr>
+          <w:rFonts w:ascii="Times New Roman" w:hAnsi="Times New Roman" w:cs="Times New Roman"/>
+          <w:sz w:val="24"/>
+          <w:szCs w:val="24"/>
+        </w:rPr>
+        <w:t xml:space="preserve"> </w:t>
+      </w:r>
+      <w:r>
+        <w:rPr>
+          <w:rFonts w:ascii="Times New Roman" w:hAnsi="Times New Roman" w:cs="Times New Roman"/>
+          <w:sz w:val="24"/>
+          <w:szCs w:val="24"/>
+        </w:rPr>
+        <w:t xml:space="preserve">It was still very interesting to see </w:t>
+      </w:r>
+      <w:r>
+        <w:rPr>
+          <w:rFonts w:ascii="Times New Roman" w:hAnsi="Times New Roman" w:cs="Times New Roman"/>
+          <w:sz w:val="24"/>
+          <w:szCs w:val="24"/>
+        </w:rPr>
+        <w:t xml:space="preserve">the machine learning models identify </w:t>
+      </w:r>
+      <w:r>
+        <w:rPr>
+          <w:rFonts w:ascii="Times New Roman" w:hAnsi="Times New Roman" w:cs="Times New Roman"/>
+          <w:sz w:val="24"/>
+          <w:szCs w:val="24"/>
+        </w:rPr>
+        <w:t>which features about a song</w:t>
+      </w:r>
+      <w:r>
+        <w:rPr>
+          <w:rFonts w:ascii="Times New Roman" w:hAnsi="Times New Roman" w:cs="Times New Roman"/>
+          <w:sz w:val="24"/>
+          <w:szCs w:val="24"/>
+        </w:rPr>
+        <w:t>,</w:t>
+      </w:r>
+      <w:r>
+        <w:rPr>
+          <w:rFonts w:ascii="Times New Roman" w:hAnsi="Times New Roman" w:cs="Times New Roman"/>
+          <w:sz w:val="24"/>
+          <w:szCs w:val="24"/>
+        </w:rPr>
+        <w:t xml:space="preserve"> the model thought were most important</w:t>
+      </w:r>
+      <w:r>
+        <w:rPr>
+          <w:rFonts w:ascii="Times New Roman" w:hAnsi="Times New Roman" w:cs="Times New Roman"/>
+          <w:sz w:val="24"/>
+          <w:szCs w:val="24"/>
+        </w:rPr>
+        <w:t xml:space="preserve"> for popularity</w:t>
+      </w:r>
+      <w:r>
+        <w:rPr>
+          <w:rFonts w:ascii="Times New Roman" w:hAnsi="Times New Roman" w:cs="Times New Roman"/>
+          <w:sz w:val="24"/>
+          <w:szCs w:val="24"/>
+        </w:rPr>
+        <w:t>.</w:t>
+      </w:r>
+    </w:p>
+    <w:p>
+      <w:pPr>
+        <w:spacing w:line="480" w:lineRule="auto"/>
+        <w:contextualSpacing/>
+        <w:rPr>
+          <w:rFonts w:ascii="Times New Roman" w:hAnsi="Times New Roman" w:cs="Times New Roman"/>
+          <w:sz w:val="24"/>
+          <w:szCs w:val="24"/>
+        </w:rPr>
+      </w:pPr>
+    </w:p>
+    <w:p>
+      <w:pPr>
+        <w:spacing w:line="480" w:lineRule="auto"/>
+        <w:contextualSpacing/>
+        <w:rPr>
+          <w:rFonts w:ascii="Times New Roman" w:hAnsi="Times New Roman" w:cs="Times New Roman"/>
+          <w:b/>
+          <w:bCs/>
+          <w:sz w:val="24"/>
+          <w:szCs w:val="24"/>
+        </w:rPr>
+      </w:pPr>
+      <w:r>
+        <w:rPr>
+          <w:rFonts w:ascii="Times New Roman" w:hAnsi="Times New Roman" w:cs="Times New Roman"/>
+          <w:b/>
+          <w:bCs/>
+          <w:sz w:val="24"/>
+          <w:szCs w:val="24"/>
+        </w:rPr>
         <w:lastRenderedPageBreak/>
-        <w:t xml:space="preserve">*Note: </w:t>
-      </w:r>
-      <w:proofErr w:type="spellStart"/>
-      <w:r>
-        <w:rPr>
-          <w:rFonts w:ascii="Times New Roman" w:hAnsi="Times New Roman" w:cs="Times New Roman"/>
-          <w:i/>
-          <w:iCs/>
-          <w:sz w:val="20"/>
-          <w:szCs w:val="20"/>
-        </w:rPr>
-        <w:t>Beeswarm</w:t>
-      </w:r>
-      <w:proofErr w:type="spellEnd"/>
-      <w:r>
-        <w:rPr>
-          <w:rFonts w:ascii="Times New Roman" w:hAnsi="Times New Roman" w:cs="Times New Roman"/>
-          <w:i/>
-          <w:iCs/>
-          <w:sz w:val="20"/>
-          <w:szCs w:val="20"/>
-        </w:rPr>
-        <w:t xml:space="preserve"> plot shows the same explainable output for the linear regression model output of feature importance</w:t>
-      </w:r>
-    </w:p>
-    <w:p>
-      <w:pPr>
-        <w:spacing w:line="480" w:lineRule="auto"/>
-        <w:contextualSpacing/>
-        <w:jc w:val="center"/>
-        <w:rPr>
-          <w:rFonts w:ascii="Times New Roman" w:hAnsi="Times New Roman" w:cs="Times New Roman"/>
-          <w:b/>
-          <w:bCs/>
-          <w:sz w:val="24"/>
-          <w:szCs w:val="24"/>
-        </w:rPr>
-      </w:pPr>
-      <w:r>
-        <w:rPr>
-          <w:rFonts w:ascii="Times New Roman" w:hAnsi="Times New Roman" w:cs="Times New Roman"/>
-          <w:b/>
-          <w:bCs/>
-          <w:sz w:val="24"/>
-          <w:szCs w:val="24"/>
-        </w:rPr>
-        <w:t>Conclusion</w:t>
-      </w:r>
-    </w:p>
-    <w:p>
-      <w:pPr>
-        <w:spacing w:line="480" w:lineRule="auto"/>
-        <w:contextualSpacing/>
-        <w:rPr>
-          <w:rFonts w:ascii="Times New Roman" w:hAnsi="Times New Roman" w:cs="Times New Roman"/>
-          <w:sz w:val="24"/>
-          <w:szCs w:val="24"/>
-        </w:rPr>
-      </w:pPr>
-      <w:r>
-        <w:rPr>
-          <w:rFonts w:ascii="Times New Roman" w:hAnsi="Times New Roman" w:cs="Times New Roman"/>
-          <w:sz w:val="24"/>
-          <w:szCs w:val="24"/>
-        </w:rPr>
-        <w:t xml:space="preserve">In answering the research question, predicting which attributes make a song popular? We saw different </w:t>
-      </w:r>
-      <w:r>
-        <w:rPr>
-          <w:rFonts w:ascii="Times New Roman" w:hAnsi="Times New Roman" w:cs="Times New Roman"/>
-          <w:sz w:val="24"/>
-          <w:szCs w:val="24"/>
-        </w:rPr>
-        <w:t>regression</w:t>
-      </w:r>
-      <w:r>
-        <w:rPr>
-          <w:rFonts w:ascii="Times New Roman" w:hAnsi="Times New Roman" w:cs="Times New Roman"/>
-          <w:sz w:val="24"/>
-          <w:szCs w:val="24"/>
-        </w:rPr>
-        <w:t xml:space="preserve"> models give different answer</w:t>
-      </w:r>
-      <w:r>
-        <w:rPr>
-          <w:rFonts w:ascii="Times New Roman" w:hAnsi="Times New Roman" w:cs="Times New Roman"/>
-          <w:sz w:val="24"/>
-          <w:szCs w:val="24"/>
-        </w:rPr>
-        <w:t>s</w:t>
-      </w:r>
-      <w:r>
-        <w:rPr>
-          <w:rFonts w:ascii="Times New Roman" w:hAnsi="Times New Roman" w:cs="Times New Roman"/>
-          <w:sz w:val="24"/>
-          <w:szCs w:val="24"/>
-        </w:rPr>
-        <w:t xml:space="preserve"> as to what it thought made the most contributions to a song’s popularity. I don’t believe we have done a good enough job capturing the relationship between a song’s attributes and its popularity ranking. Genre and the popularity score were excluded from this project, adding those attributes back</w:t>
-      </w:r>
-      <w:r>
-        <w:rPr>
-          <w:rFonts w:ascii="Times New Roman" w:hAnsi="Times New Roman" w:cs="Times New Roman"/>
-          <w:sz w:val="24"/>
-          <w:szCs w:val="24"/>
-        </w:rPr>
-        <w:t xml:space="preserve">, </w:t>
-      </w:r>
-      <w:r>
-        <w:rPr>
-          <w:rFonts w:ascii="Times New Roman" w:hAnsi="Times New Roman" w:cs="Times New Roman"/>
-          <w:sz w:val="24"/>
-          <w:szCs w:val="24"/>
-        </w:rPr>
-        <w:t xml:space="preserve">would help clarify some of the relations between the inputs and </w:t>
-      </w:r>
-      <w:r>
-        <w:rPr>
-          <w:rFonts w:ascii="Times New Roman" w:hAnsi="Times New Roman" w:cs="Times New Roman"/>
-          <w:sz w:val="24"/>
-          <w:szCs w:val="24"/>
-        </w:rPr>
-        <w:t>outputs. With</w:t>
-      </w:r>
-      <w:r>
-        <w:rPr>
-          <w:rFonts w:ascii="Times New Roman" w:hAnsi="Times New Roman" w:cs="Times New Roman"/>
-          <w:sz w:val="24"/>
-          <w:szCs w:val="24"/>
-        </w:rPr>
-        <w:t xml:space="preserve"> such low accuracy scores across all models, it would be difficult to choose one</w:t>
-      </w:r>
-      <w:r>
-        <w:rPr>
-          <w:rFonts w:ascii="Times New Roman" w:hAnsi="Times New Roman" w:cs="Times New Roman"/>
-          <w:sz w:val="24"/>
-          <w:szCs w:val="24"/>
-        </w:rPr>
-        <w:t xml:space="preserve"> for production. </w:t>
-      </w:r>
-      <w:r>
-        <w:rPr>
-          <w:rFonts w:ascii="Times New Roman" w:hAnsi="Times New Roman" w:cs="Times New Roman"/>
-          <w:sz w:val="24"/>
-          <w:szCs w:val="24"/>
-        </w:rPr>
-        <w:t xml:space="preserve">With poor performance on both the training and test sets, it’s likely we are underfitting the data and addressing that concern should be a priority. </w:t>
-      </w:r>
-      <w:r>
-        <w:rPr>
-          <w:rFonts w:ascii="Times New Roman" w:hAnsi="Times New Roman" w:cs="Times New Roman"/>
-          <w:sz w:val="24"/>
-          <w:szCs w:val="24"/>
-        </w:rPr>
-        <w:t xml:space="preserve">Gathering more information or reframing the question might make it simpler to execute and achieve better results. </w:t>
-      </w:r>
-      <w:r>
-        <w:rPr>
-          <w:rFonts w:ascii="Times New Roman" w:hAnsi="Times New Roman" w:cs="Times New Roman"/>
-          <w:sz w:val="24"/>
-          <w:szCs w:val="24"/>
-        </w:rPr>
-        <w:t xml:space="preserve"> </w:t>
-      </w:r>
-      <w:r>
-        <w:rPr>
-          <w:rFonts w:ascii="Times New Roman" w:hAnsi="Times New Roman" w:cs="Times New Roman"/>
-          <w:sz w:val="24"/>
-          <w:szCs w:val="24"/>
-        </w:rPr>
-        <w:t xml:space="preserve">It was still very interesting to see </w:t>
-      </w:r>
-      <w:r>
-        <w:rPr>
-          <w:rFonts w:ascii="Times New Roman" w:hAnsi="Times New Roman" w:cs="Times New Roman"/>
-          <w:sz w:val="24"/>
-          <w:szCs w:val="24"/>
-        </w:rPr>
-        <w:t xml:space="preserve">the machine learning models identify </w:t>
-      </w:r>
-      <w:r>
-        <w:rPr>
-          <w:rFonts w:ascii="Times New Roman" w:hAnsi="Times New Roman" w:cs="Times New Roman"/>
-          <w:sz w:val="24"/>
-          <w:szCs w:val="24"/>
-        </w:rPr>
-        <w:t>which features about a song</w:t>
-      </w:r>
-      <w:r>
-        <w:rPr>
-          <w:rFonts w:ascii="Times New Roman" w:hAnsi="Times New Roman" w:cs="Times New Roman"/>
-          <w:sz w:val="24"/>
-          <w:szCs w:val="24"/>
-        </w:rPr>
-        <w:t>,</w:t>
-      </w:r>
-      <w:r>
-        <w:rPr>
-          <w:rFonts w:ascii="Times New Roman" w:hAnsi="Times New Roman" w:cs="Times New Roman"/>
-          <w:sz w:val="24"/>
-          <w:szCs w:val="24"/>
-        </w:rPr>
-        <w:t xml:space="preserve"> the model thought were most important</w:t>
-      </w:r>
-      <w:r>
-        <w:rPr>
-          <w:rFonts w:ascii="Times New Roman" w:hAnsi="Times New Roman" w:cs="Times New Roman"/>
-          <w:sz w:val="24"/>
-          <w:szCs w:val="24"/>
-        </w:rPr>
-        <w:t xml:space="preserve"> for popularity</w:t>
-      </w:r>
-      <w:r>
-        <w:rPr>
-          <w:rFonts w:ascii="Times New Roman" w:hAnsi="Times New Roman" w:cs="Times New Roman"/>
-          <w:sz w:val="24"/>
-          <w:szCs w:val="24"/>
-        </w:rPr>
-        <w:t>.</w:t>
-      </w:r>
-    </w:p>
-    <w:p>
-      <w:pPr>
-        <w:spacing w:line="480" w:lineRule="auto"/>
-        <w:contextualSpacing/>
-        <w:rPr>
-          <w:rFonts w:ascii="Times New Roman" w:hAnsi="Times New Roman" w:cs="Times New Roman"/>
-          <w:b/>
-          <w:bCs/>
-          <w:sz w:val="24"/>
-          <w:szCs w:val="24"/>
-        </w:rPr>
-      </w:pPr>
-      <w:r>
-        <w:rPr>
-          <w:rFonts w:ascii="Times New Roman" w:hAnsi="Times New Roman" w:cs="Times New Roman"/>
-          <w:b/>
-          <w:bCs/>
-          <w:sz w:val="24"/>
-          <w:szCs w:val="24"/>
-        </w:rPr>
         <w:t>Figure 1</w:t>
       </w:r>
       <w:r>
@@ -3988,134 +4148,218 @@
           <w:sz w:val="24"/>
           <w:szCs w:val="24"/>
         </w:rPr>
+        <w:t xml:space="preserve">The </w:t>
+      </w:r>
+      <w:proofErr w:type="spellStart"/>
+      <w:r>
+        <w:rPr>
+          <w:rFonts w:ascii="Times New Roman" w:hAnsi="Times New Roman" w:cs="Times New Roman"/>
+          <w:sz w:val="24"/>
+          <w:szCs w:val="24"/>
+        </w:rPr>
+        <w:t>explainerdashboard</w:t>
+      </w:r>
+      <w:proofErr w:type="spellEnd"/>
+      <w:r>
+        <w:rPr>
+          <w:rFonts w:ascii="Times New Roman" w:hAnsi="Times New Roman" w:cs="Times New Roman"/>
+          <w:sz w:val="24"/>
+          <w:szCs w:val="24"/>
+        </w:rPr>
+        <w:t xml:space="preserve"> package only need the machine learning model, the training or test set and to have an Explainer variable instantiated which we already did for the linear regression model and so we will use the </w:t>
+      </w:r>
+      <w:r>
+        <w:rPr>
+          <w:rFonts w:ascii="Times New Roman" w:hAnsi="Times New Roman" w:cs="Times New Roman"/>
+          <w:sz w:val="24"/>
+          <w:szCs w:val="24"/>
+        </w:rPr>
+        <w:t>linear regression model</w:t>
+      </w:r>
+      <w:r>
+        <w:rPr>
+          <w:rFonts w:ascii="Times New Roman" w:hAnsi="Times New Roman" w:cs="Times New Roman"/>
+          <w:sz w:val="24"/>
+          <w:szCs w:val="24"/>
+        </w:rPr>
+        <w:t xml:space="preserve"> as an example here. Clicking the link will open a new browser tab to show you the dashboard the model built. </w:t>
+      </w:r>
+    </w:p>
+    <w:p>
+      <w:pPr>
+        <w:spacing w:line="480" w:lineRule="auto"/>
+        <w:contextualSpacing/>
+        <w:rPr>
+          <w:rFonts w:ascii="Times New Roman" w:hAnsi="Times New Roman" w:cs="Times New Roman"/>
+          <w:b/>
+          <w:bCs/>
+          <w:sz w:val="24"/>
+          <w:szCs w:val="24"/>
+        </w:rPr>
+      </w:pPr>
+      <w:r>
+        <w:rPr>
+          <w:rFonts w:ascii="Times New Roman" w:hAnsi="Times New Roman" w:cs="Times New Roman"/>
+          <w:b/>
+          <w:bCs/>
+          <w:sz w:val="24"/>
+          <w:szCs w:val="24"/>
+        </w:rPr>
+        <w:t>Future Improvements</w:t>
+      </w:r>
+    </w:p>
+    <w:p>
+      <w:pPr>
+        <w:spacing w:line="480" w:lineRule="auto"/>
+        <w:contextualSpacing/>
+        <w:rPr>
+          <w:rFonts w:ascii="Times New Roman" w:hAnsi="Times New Roman" w:cs="Times New Roman"/>
+          <w:sz w:val="24"/>
+          <w:szCs w:val="24"/>
+        </w:rPr>
+      </w:pPr>
+      <w:r>
+        <w:rPr>
+          <w:rFonts w:ascii="Times New Roman" w:hAnsi="Times New Roman" w:cs="Times New Roman"/>
+          <w:sz w:val="24"/>
+          <w:szCs w:val="24"/>
+        </w:rPr>
+        <w:t xml:space="preserve">Although we were unable to use any of the textual data, </w:t>
+      </w:r>
+      <w:r>
+        <w:rPr>
+          <w:rFonts w:ascii="Times New Roman" w:hAnsi="Times New Roman" w:cs="Times New Roman"/>
+          <w:sz w:val="24"/>
+          <w:szCs w:val="24"/>
+        </w:rPr>
+        <w:t xml:space="preserve">it would be interesting to see the lyrics to be included in the study and you can do analysis around that as well. </w:t>
+      </w:r>
+      <w:r>
+        <w:rPr>
+          <w:rFonts w:ascii="Times New Roman" w:hAnsi="Times New Roman" w:cs="Times New Roman"/>
+          <w:sz w:val="24"/>
+          <w:szCs w:val="24"/>
+        </w:rPr>
+        <w:t>Having a configurable threshold would also be an interesting feature to be added. Maybe you only want to look at the top 10 songs of the 200 recorded every day and see which song attributes are most important.</w:t>
+      </w:r>
+    </w:p>
+    <w:p>
+      <w:pPr>
+        <w:spacing w:line="480" w:lineRule="auto"/>
+        <w:contextualSpacing/>
+        <w:rPr>
+          <w:rFonts w:ascii="Times New Roman" w:hAnsi="Times New Roman" w:cs="Times New Roman"/>
+          <w:sz w:val="24"/>
+          <w:szCs w:val="24"/>
+        </w:rPr>
+      </w:pPr>
+      <w:r>
+        <w:rPr>
+          <w:rFonts w:ascii="Times New Roman" w:hAnsi="Times New Roman" w:cs="Times New Roman"/>
+          <w:sz w:val="24"/>
+          <w:szCs w:val="24"/>
+        </w:rPr>
+        <w:t xml:space="preserve">If we were to include popularity </w:t>
+      </w:r>
+      <w:r>
+        <w:rPr>
+          <w:rFonts w:ascii="Times New Roman" w:hAnsi="Times New Roman" w:cs="Times New Roman"/>
+          <w:sz w:val="24"/>
+          <w:szCs w:val="24"/>
+        </w:rPr>
+        <w:t xml:space="preserve">parameter </w:t>
+      </w:r>
+      <w:r>
+        <w:rPr>
+          <w:rFonts w:ascii="Times New Roman" w:hAnsi="Times New Roman" w:cs="Times New Roman"/>
+          <w:sz w:val="24"/>
+          <w:szCs w:val="24"/>
+        </w:rPr>
+        <w:t>as the target variable</w:t>
+      </w:r>
+      <w:r>
+        <w:rPr>
+          <w:rFonts w:ascii="Times New Roman" w:hAnsi="Times New Roman" w:cs="Times New Roman"/>
+          <w:sz w:val="24"/>
+          <w:szCs w:val="24"/>
+        </w:rPr>
+        <w:t xml:space="preserve"> from the Spotify API</w:t>
+      </w:r>
+      <w:r>
+        <w:rPr>
+          <w:rFonts w:ascii="Times New Roman" w:hAnsi="Times New Roman" w:cs="Times New Roman"/>
+          <w:sz w:val="24"/>
+          <w:szCs w:val="24"/>
+        </w:rPr>
+        <w:t>, I’m sure the results would have been much better.</w:t>
+      </w:r>
+    </w:p>
+    <w:p>
+      <w:pPr>
+        <w:spacing w:line="480" w:lineRule="auto"/>
+        <w:contextualSpacing/>
+        <w:rPr>
+          <w:rFonts w:ascii="Times New Roman" w:hAnsi="Times New Roman" w:cs="Times New Roman"/>
+          <w:sz w:val="24"/>
+          <w:szCs w:val="24"/>
+        </w:rPr>
+      </w:pPr>
+    </w:p>
+    <w:p>
+      <w:pPr>
+        <w:spacing w:line="480" w:lineRule="auto"/>
+        <w:contextualSpacing/>
+        <w:rPr>
+          <w:rFonts w:ascii="Times New Roman" w:hAnsi="Times New Roman" w:cs="Times New Roman"/>
+          <w:sz w:val="24"/>
+          <w:szCs w:val="24"/>
+        </w:rPr>
+      </w:pPr>
+    </w:p>
+    <w:p>
+      <w:pPr>
+        <w:spacing w:line="480" w:lineRule="auto"/>
+        <w:contextualSpacing/>
+        <w:rPr>
+          <w:rFonts w:ascii="Times New Roman" w:hAnsi="Times New Roman" w:cs="Times New Roman"/>
+          <w:sz w:val="24"/>
+          <w:szCs w:val="24"/>
+        </w:rPr>
+      </w:pPr>
+    </w:p>
+    <w:p>
+      <w:pPr>
+        <w:spacing w:line="480" w:lineRule="auto"/>
+        <w:contextualSpacing/>
+        <w:rPr>
+          <w:rFonts w:ascii="Times New Roman" w:hAnsi="Times New Roman" w:cs="Times New Roman"/>
+          <w:sz w:val="24"/>
+          <w:szCs w:val="24"/>
+        </w:rPr>
+      </w:pPr>
+    </w:p>
+    <w:p>
+      <w:pPr>
+        <w:spacing w:line="480" w:lineRule="auto"/>
+        <w:contextualSpacing/>
+        <w:jc w:val="center"/>
+        <w:rPr>
+          <w:rFonts w:ascii="Times New Roman" w:hAnsi="Times New Roman" w:cs="Times New Roman"/>
+          <w:b/>
+          <w:bCs/>
+          <w:sz w:val="24"/>
+          <w:szCs w:val="24"/>
+        </w:rPr>
+      </w:pPr>
+      <w:r>
+        <w:rPr>
+          <w:rFonts w:ascii="Times New Roman" w:hAnsi="Times New Roman" w:cs="Times New Roman"/>
+          <w:b/>
+          <w:bCs/>
+          <w:sz w:val="24"/>
+          <w:szCs w:val="24"/>
+        </w:rPr>
         <w:lastRenderedPageBreak/>
-        <w:t xml:space="preserve">The </w:t>
-      </w:r>
-      <w:proofErr w:type="spellStart"/>
-      <w:r>
-        <w:rPr>
-          <w:rFonts w:ascii="Times New Roman" w:hAnsi="Times New Roman" w:cs="Times New Roman"/>
-          <w:sz w:val="24"/>
-          <w:szCs w:val="24"/>
-        </w:rPr>
-        <w:t>explainerdashboard</w:t>
-      </w:r>
-      <w:proofErr w:type="spellEnd"/>
-      <w:r>
-        <w:rPr>
-          <w:rFonts w:ascii="Times New Roman" w:hAnsi="Times New Roman" w:cs="Times New Roman"/>
-          <w:sz w:val="24"/>
-          <w:szCs w:val="24"/>
-        </w:rPr>
-        <w:t xml:space="preserve"> package only need the machine learning model, the training or test set and to have an Explainer variable instantiated which we already did for the linear regression model and so we will use the </w:t>
-      </w:r>
-      <w:r>
-        <w:rPr>
-          <w:rFonts w:ascii="Times New Roman" w:hAnsi="Times New Roman" w:cs="Times New Roman"/>
-          <w:sz w:val="24"/>
-          <w:szCs w:val="24"/>
-        </w:rPr>
-        <w:t>linear regression model</w:t>
-      </w:r>
-      <w:r>
-        <w:rPr>
-          <w:rFonts w:ascii="Times New Roman" w:hAnsi="Times New Roman" w:cs="Times New Roman"/>
-          <w:sz w:val="24"/>
-          <w:szCs w:val="24"/>
-        </w:rPr>
-        <w:t xml:space="preserve"> as an example here. Clicking the link will open a new browser tab to show you the dashboard the model built. </w:t>
-      </w:r>
-    </w:p>
-    <w:p>
-      <w:pPr>
-        <w:spacing w:line="480" w:lineRule="auto"/>
-        <w:contextualSpacing/>
-        <w:rPr>
-          <w:rFonts w:ascii="Times New Roman" w:hAnsi="Times New Roman" w:cs="Times New Roman"/>
-          <w:b/>
-          <w:bCs/>
-          <w:sz w:val="24"/>
-          <w:szCs w:val="24"/>
-        </w:rPr>
-      </w:pPr>
-      <w:r>
-        <w:rPr>
-          <w:rFonts w:ascii="Times New Roman" w:hAnsi="Times New Roman" w:cs="Times New Roman"/>
-          <w:b/>
-          <w:bCs/>
-          <w:sz w:val="24"/>
-          <w:szCs w:val="24"/>
-        </w:rPr>
-        <w:t>Future Improvements</w:t>
-      </w:r>
-    </w:p>
-    <w:p>
-      <w:pPr>
-        <w:spacing w:line="480" w:lineRule="auto"/>
-        <w:contextualSpacing/>
-        <w:rPr>
-          <w:rFonts w:ascii="Times New Roman" w:hAnsi="Times New Roman" w:cs="Times New Roman"/>
-          <w:sz w:val="24"/>
-          <w:szCs w:val="24"/>
-        </w:rPr>
-      </w:pPr>
-      <w:r>
-        <w:rPr>
-          <w:rFonts w:ascii="Times New Roman" w:hAnsi="Times New Roman" w:cs="Times New Roman"/>
-          <w:sz w:val="24"/>
-          <w:szCs w:val="24"/>
-        </w:rPr>
-        <w:t xml:space="preserve">Although we were unable to use any of the textual data, </w:t>
-      </w:r>
-      <w:r>
-        <w:rPr>
-          <w:rFonts w:ascii="Times New Roman" w:hAnsi="Times New Roman" w:cs="Times New Roman"/>
-          <w:sz w:val="24"/>
-          <w:szCs w:val="24"/>
-        </w:rPr>
-        <w:t xml:space="preserve">it would be interesting to see the lyrics to be included in the study and you can do analysis around that as well. </w:t>
-      </w:r>
-      <w:r>
-        <w:rPr>
-          <w:rFonts w:ascii="Times New Roman" w:hAnsi="Times New Roman" w:cs="Times New Roman"/>
-          <w:sz w:val="24"/>
-          <w:szCs w:val="24"/>
-        </w:rPr>
-        <w:t>Having a configurable threshold would also be an interesting feature to be added. Maybe you only want to look at the top 10 songs of the 200 recorded every day and see which song attributes are most important.</w:t>
-      </w:r>
-    </w:p>
-    <w:p>
-      <w:pPr>
-        <w:spacing w:line="480" w:lineRule="auto"/>
-        <w:contextualSpacing/>
-        <w:rPr>
-          <w:rFonts w:ascii="Times New Roman" w:hAnsi="Times New Roman" w:cs="Times New Roman"/>
-          <w:sz w:val="24"/>
-          <w:szCs w:val="24"/>
-        </w:rPr>
-      </w:pPr>
-    </w:p>
-    <w:p>
-      <w:pPr>
-        <w:spacing w:line="480" w:lineRule="auto"/>
-        <w:contextualSpacing/>
-        <w:jc w:val="center"/>
-        <w:rPr>
-          <w:rFonts w:ascii="Times New Roman" w:hAnsi="Times New Roman" w:cs="Times New Roman"/>
-          <w:b/>
-          <w:bCs/>
-          <w:sz w:val="24"/>
-          <w:szCs w:val="24"/>
-        </w:rPr>
-      </w:pPr>
-      <w:r>
-        <w:rPr>
-          <w:rFonts w:ascii="Times New Roman" w:hAnsi="Times New Roman" w:cs="Times New Roman"/>
-          <w:b/>
-          <w:bCs/>
-          <w:sz w:val="24"/>
-          <w:szCs w:val="24"/>
-        </w:rPr>
         <w:t>References</w:t>
       </w:r>
     </w:p>
@@ -4428,16 +4672,7 @@
                 <w:sz w:val="24"/>
                 <w:szCs w:val="24"/>
               </w:rPr>
-              <w:t xml:space="preserve">Energy is a measure from 0.0 to 1.0 and represents a perceptual measure of intensity and activity. Typically, energetic tracks feel fast, loud, and noisy. For example, death metal has high energy, while a Bach prelude scores low </w:t>
-            </w:r>
-            <w:r>
-              <w:rPr>
-                <w:rFonts w:ascii="Times New Roman" w:hAnsi="Times New Roman" w:cs="Times New Roman"/>
-                <w:sz w:val="24"/>
-                <w:szCs w:val="24"/>
-              </w:rPr>
-              <w:lastRenderedPageBreak/>
-              <w:t>on the scale. Perceptual features contributing to this attribute include dynamic range, perceived loudness, timbre, onset rate, and general entropy.</w:t>
+              <w:t>Energy is a measure from 0.0 to 1.0 and represents a perceptual measure of intensity and activity. Typically, energetic tracks feel fast, loud, and noisy. For example, death metal has high energy, while a Bach prelude scores low on the scale. Perceptual features contributing to this attribute include dynamic range, perceived loudness, timbre, onset rate, and general entropy.</w:t>
             </w:r>
           </w:p>
         </w:tc>
@@ -4457,7 +4692,6 @@
                 <w:sz w:val="24"/>
                 <w:szCs w:val="24"/>
               </w:rPr>
-              <w:lastRenderedPageBreak/>
               <w:t>key signature</w:t>
             </w:r>
           </w:p>
@@ -4672,6 +4906,7 @@
                 <w:sz w:val="24"/>
                 <w:szCs w:val="24"/>
               </w:rPr>
+              <w:lastRenderedPageBreak/>
               <w:t>acousticness</w:t>
             </w:r>
           </w:p>

</xml_diff>

<commit_message>
add break out time
</commit_message>
<xml_diff>
--- a/midterm/heather_lemon_midterm.docx
+++ b/midterm/heather_lemon_midterm.docx
@@ -1467,6 +1467,7 @@
           <w:rFonts w:ascii="Times New Roman" w:hAnsi="Times New Roman" w:cs="Times New Roman"/>
           <w:b/>
           <w:bCs/>
+          <w:noProof/>
           <w:sz w:val="24"/>
           <w:szCs w:val="24"/>
         </w:rPr>
@@ -2481,6 +2482,36 @@
       <w:pPr>
         <w:spacing w:line="480" w:lineRule="auto"/>
         <w:contextualSpacing/>
+        <w:rPr>
+          <w:rFonts w:ascii="Times New Roman" w:hAnsi="Times New Roman" w:cs="Times New Roman"/>
+          <w:sz w:val="24"/>
+          <w:szCs w:val="24"/>
+        </w:rPr>
+      </w:pPr>
+      <w:r>
+        <w:rPr>
+          <w:rFonts w:ascii="Times New Roman" w:hAnsi="Times New Roman" w:cs="Times New Roman"/>
+          <w:sz w:val="24"/>
+          <w:szCs w:val="24"/>
+        </w:rPr>
+        <w:t xml:space="preserve">Break out time percentages for data cleaning and EDA was 50% and the other 50% was model building, evaluation, and results/conclusions. </w:t>
+      </w:r>
+    </w:p>
+    <w:p>
+      <w:pPr>
+        <w:spacing w:line="480" w:lineRule="auto"/>
+        <w:contextualSpacing/>
+        <w:rPr>
+          <w:rFonts w:ascii="Times New Roman" w:hAnsi="Times New Roman" w:cs="Times New Roman"/>
+          <w:sz w:val="24"/>
+          <w:szCs w:val="24"/>
+        </w:rPr>
+      </w:pPr>
+    </w:p>
+    <w:p>
+      <w:pPr>
+        <w:spacing w:line="480" w:lineRule="auto"/>
+        <w:contextualSpacing/>
         <w:jc w:val="center"/>
         <w:rPr>
           <w:rFonts w:ascii="Times New Roman" w:hAnsi="Times New Roman" w:cs="Times New Roman"/>
@@ -2498,6 +2529,7 @@
           <w:sz w:val="24"/>
           <w:szCs w:val="24"/>
         </w:rPr>
+        <w:lastRenderedPageBreak/>
         <w:t>Model Building and Evaluation</w:t>
       </w:r>
     </w:p>
@@ -2555,7 +2587,6 @@
           <w:sz w:val="24"/>
           <w:szCs w:val="24"/>
         </w:rPr>
-        <w:lastRenderedPageBreak/>
         <w:t>Decision Tree Regressor</w:t>
       </w:r>
       <w:r>
@@ -2665,50 +2696,6 @@
         </w:rPr>
         <w:t xml:space="preserve"> most important attribute was energy with a low accuracy score of 0.05%.</w:t>
       </w:r>
-    </w:p>
-    <w:p>
-      <w:pPr>
-        <w:spacing w:line="480" w:lineRule="auto"/>
-        <w:contextualSpacing/>
-        <w:rPr>
-          <w:rFonts w:ascii="Times New Roman" w:hAnsi="Times New Roman" w:cs="Times New Roman"/>
-          <w:sz w:val="24"/>
-          <w:szCs w:val="24"/>
-        </w:rPr>
-      </w:pPr>
-    </w:p>
-    <w:p>
-      <w:pPr>
-        <w:spacing w:line="480" w:lineRule="auto"/>
-        <w:contextualSpacing/>
-        <w:rPr>
-          <w:rFonts w:ascii="Times New Roman" w:hAnsi="Times New Roman" w:cs="Times New Roman"/>
-          <w:sz w:val="24"/>
-          <w:szCs w:val="24"/>
-        </w:rPr>
-      </w:pPr>
-    </w:p>
-    <w:p>
-      <w:pPr>
-        <w:spacing w:line="480" w:lineRule="auto"/>
-        <w:contextualSpacing/>
-        <w:rPr>
-          <w:rFonts w:ascii="Times New Roman" w:hAnsi="Times New Roman" w:cs="Times New Roman"/>
-          <w:sz w:val="24"/>
-          <w:szCs w:val="24"/>
-        </w:rPr>
-      </w:pPr>
-    </w:p>
-    <w:p>
-      <w:pPr>
-        <w:spacing w:line="480" w:lineRule="auto"/>
-        <w:contextualSpacing/>
-        <w:rPr>
-          <w:rFonts w:ascii="Times New Roman" w:hAnsi="Times New Roman" w:cs="Times New Roman"/>
-          <w:sz w:val="24"/>
-          <w:szCs w:val="24"/>
-        </w:rPr>
-      </w:pPr>
     </w:p>
     <w:p>
       <w:pPr>
@@ -3015,6 +3002,17 @@
         </w:rPr>
         <w:t xml:space="preserve">The cross validation score the same for all three models. </w:t>
       </w:r>
+    </w:p>
+    <w:p>
+      <w:pPr>
+        <w:spacing w:line="480" w:lineRule="auto"/>
+        <w:contextualSpacing/>
+        <w:rPr>
+          <w:rFonts w:ascii="Times New Roman" w:hAnsi="Times New Roman" w:cs="Times New Roman"/>
+          <w:sz w:val="24"/>
+          <w:szCs w:val="24"/>
+        </w:rPr>
+      </w:pPr>
     </w:p>
     <w:p>
       <w:pPr>

</xml_diff>